<commit_message>
- Changed Europa discovery site to Helios discovery site - Added some more comments - Replaced some screenshots - Added chapter about associating custom file extensions such as *.icq with the Eclipse editor - Deleted old instructions
</commit_message>
<xml_diff>
--- a/docs/Eclipse installation v2.docx
+++ b/docs/Eclipse installation v2.docx
@@ -487,17 +487,48 @@
           <w:lang w:val="en-US"/>
         </w:rPr>
         <w:tab/>
-        <w:t xml:space="preserve">Europa Discovery site,  Location: </w:t>
-      </w:r>
-      <w:r>
+      </w:r>
+      <w:r>
+        <w:rPr>
+          <w:lang w:val="en-US"/>
+        </w:rPr>
+        <w:t>Helios</w:t>
+      </w:r>
+      <w:r>
+        <w:rPr>
+          <w:lang w:val="en-US"/>
+        </w:rPr>
+        <w:t xml:space="preserve"> Discovery site,  Location: </w:t>
+      </w:r>
+      <w:r>
+        <w:rPr>
+          <w:lang w:val="en-US"/>
+        </w:rPr>
         <w:t> </w:t>
       </w:r>
       <w:r>
         <w:rPr>
           <w:rStyle w:val="HTMLCode"/>
           <w:rFonts w:eastAsiaTheme="minorHAnsi"/>
-        </w:rPr>
-        <w:t>http://download.eclipse.org/releases/europa/</w:t>
+          <w:lang w:val="en-US"/>
+        </w:rPr>
+        <w:t>http://download.eclipse.org/releases/</w:t>
+      </w:r>
+      <w:r>
+        <w:rPr>
+          <w:rStyle w:val="HTMLCode"/>
+          <w:rFonts w:eastAsiaTheme="minorHAnsi"/>
+          <w:lang w:val="en-US"/>
+        </w:rPr>
+        <w:t>helios</w:t>
+      </w:r>
+      <w:r>
+        <w:rPr>
+          <w:rStyle w:val="HTMLCode"/>
+          <w:rFonts w:eastAsiaTheme="minorHAnsi"/>
+          <w:lang w:val="en-US"/>
+        </w:rPr>
+        <w:t>/</w:t>
       </w:r>
     </w:p>
     <w:p>
@@ -516,7 +547,7 @@
           <wp:inline distT="0" distB="0" distL="0" distR="0">
             <wp:extent cx="4657725" cy="1790700"/>
             <wp:effectExtent l="19050" t="0" r="9525" b="0"/>
-            <wp:docPr id="13" name="Afbeelding 13"/>
+            <wp:docPr id="8" name="Afbeelding 1"/>
             <wp:cNvGraphicFramePr>
               <a:graphicFrameLocks xmlns:a="http://schemas.openxmlformats.org/drawingml/2006/main" noChangeAspect="1"/>
             </wp:cNvGraphicFramePr>
@@ -524,7 +555,7 @@
               <a:graphicData uri="http://schemas.openxmlformats.org/drawingml/2006/picture">
                 <pic:pic xmlns:pic="http://schemas.openxmlformats.org/drawingml/2006/picture">
                   <pic:nvPicPr>
-                    <pic:cNvPr id="0" name="Picture 13"/>
+                    <pic:cNvPr id="0" name="Picture 1"/>
                     <pic:cNvPicPr>
                       <a:picLocks noChangeAspect="1" noChangeArrowheads="1"/>
                     </pic:cNvPicPr>
@@ -589,7 +620,31 @@
         <w:rPr>
           <w:lang w:val="en-US"/>
         </w:rPr>
-        <w:t>- Next, select ‘Mylyn Bridge: Eclipse IDE‘, ‘Mylyn Connector: Bugzilla’, ‘Mylyn Focused UI’ and ‘Mylyn Task List’</w:t>
+        <w:t xml:space="preserve">- Next, </w:t>
+      </w:r>
+      <w:r>
+        <w:rPr>
+          <w:lang w:val="en-US"/>
+        </w:rPr>
+        <w:t xml:space="preserve">under “Collaboration”, </w:t>
+      </w:r>
+      <w:r>
+        <w:rPr>
+          <w:lang w:val="en-US"/>
+        </w:rPr>
+        <w:t xml:space="preserve">select ‘Mylyn Bridge: Eclipse IDE‘, ‘Mylyn Connector: Bugzilla’, ‘Mylyn </w:t>
+      </w:r>
+      <w:r>
+        <w:rPr>
+          <w:lang w:val="en-US"/>
+        </w:rPr>
+        <w:t>Task-Focused Interface</w:t>
+      </w:r>
+      <w:r>
+        <w:rPr>
+          <w:lang w:val="en-US"/>
+        </w:rPr>
+        <w:t>’ and ‘Mylyn Task List’</w:t>
       </w:r>
     </w:p>
     <w:p>
@@ -605,9 +660,9 @@
         </w:rPr>
         <w:drawing>
           <wp:inline distT="0" distB="0" distL="0" distR="0">
-            <wp:extent cx="5553075" cy="3238500"/>
-            <wp:effectExtent l="19050" t="0" r="9525" b="0"/>
-            <wp:docPr id="16" name="Afbeelding 16"/>
+            <wp:extent cx="4248150" cy="3219450"/>
+            <wp:effectExtent l="19050" t="0" r="0" b="0"/>
+            <wp:docPr id="14" name="Afbeelding 16"/>
             <wp:cNvGraphicFramePr>
               <a:graphicFrameLocks xmlns:a="http://schemas.openxmlformats.org/drawingml/2006/main" noChangeAspect="1"/>
             </wp:cNvGraphicFramePr>
@@ -630,7 +685,7 @@
                   <pic:spPr bwMode="auto">
                     <a:xfrm>
                       <a:off x="0" y="0"/>
-                      <a:ext cx="5553075" cy="3238500"/>
+                      <a:ext cx="4248150" cy="3219450"/>
                     </a:xfrm>
                     <a:prstGeom prst="rect">
                       <a:avLst/>
@@ -797,7 +852,19 @@
           <w:lang w:val="en-US"/>
         </w:rPr>
         <w:lastRenderedPageBreak/>
-        <w:t>- Add the following two sites using this method:</w:t>
+        <w:t>- Add the following two sites using this method</w:t>
+      </w:r>
+      <w:r>
+        <w:rPr>
+          <w:lang w:val="en-US"/>
+        </w:rPr>
+        <w:t xml:space="preserve"> (you can also enter the URL in the “Work with” bar)</w:t>
+      </w:r>
+      <w:r>
+        <w:rPr>
+          <w:lang w:val="en-US"/>
+        </w:rPr>
+        <w:t>:</w:t>
       </w:r>
     </w:p>
     <w:p>
@@ -971,52 +1038,34 @@
       <w:pPr>
         <w:ind w:firstLine="708"/>
         <w:rPr>
-          <w:lang w:val="fr-FR"/>
-        </w:rPr>
-      </w:pPr>
-      <w:r>
-        <w:rPr>
-          <w:lang w:val="fr-FR"/>
-        </w:rPr>
-        <w:t>2)</w:t>
-      </w:r>
-      <w:r>
-        <w:rPr>
-          <w:lang w:val="fr-FR"/>
-        </w:rPr>
-        <w:t xml:space="preserve"> </w:t>
-      </w:r>
-      <w:r>
-        <w:rPr>
-          <w:lang w:val="fr-FR"/>
-        </w:rPr>
-        <w:t>Subversive SVN Connectors 2.0.3</w:t>
+          <w:lang w:val="en-US"/>
+        </w:rPr>
+      </w:pPr>
+      <w:r>
+        <w:rPr>
+          <w:lang w:val="en-US"/>
+        </w:rPr>
+        <w:t>2</w:t>
+      </w:r>
+      <w:r>
+        <w:rPr>
+          <w:lang w:val="en-US"/>
+        </w:rPr>
+        <w:t>) Optionally: Subversive SVN Integration for the Mylyn project)</w:t>
       </w:r>
     </w:p>
     <w:p>
       <w:pPr>
         <w:ind w:firstLine="708"/>
         <w:rPr>
-          <w:lang w:val="fr-FR"/>
-        </w:rPr>
-      </w:pPr>
-      <w:r>
-        <w:rPr>
-          <w:lang w:val="fr-FR"/>
-        </w:rPr>
-        <w:t xml:space="preserve">3) </w:t>
-      </w:r>
-      <w:r>
-        <w:rPr>
-          <w:lang w:val="fr-FR"/>
-        </w:rPr>
-        <w:t>N</w:t>
-      </w:r>
-      <w:r>
-        <w:rPr>
-          <w:lang w:val="fr-FR"/>
-        </w:rPr>
-        <w:t>ative JavaHL 1.5 Implementation</w:t>
+          <w:lang w:val="en-US"/>
+        </w:rPr>
+      </w:pPr>
+      <w:r>
+        <w:rPr>
+          <w:lang w:val="en-US"/>
+        </w:rPr>
+        <w:t>3) Install, and restart Eclipse</w:t>
       </w:r>
     </w:p>
     <w:p>
@@ -1030,8 +1079,35 @@
         <w:rPr>
           <w:lang w:val="en-US"/>
         </w:rPr>
-        <w:t>4) JavaHL 1.5.0 Win32 Binaries</w:t>
-      </w:r>
+        <w:t xml:space="preserve">4) Install native JavaHL 1.5 Implementation. </w:t>
+      </w:r>
+      <w:r>
+        <w:rPr>
+          <w:lang w:val="en-US"/>
+        </w:rPr>
+        <w:t xml:space="preserve">Continue to install . When prompted to install </w:t>
+      </w:r>
+      <w:r>
+        <w:rPr>
+          <w:lang w:val="en-US"/>
+        </w:rPr>
+        <w:tab/>
+        <w:t>optional packages, install them all</w:t>
+      </w:r>
+      <w:r>
+        <w:rPr>
+          <w:lang w:val="en-US"/>
+        </w:rPr>
+        <w:t xml:space="preserve">. </w:t>
+      </w:r>
+    </w:p>
+    <w:p>
+      <w:pPr>
+        <w:ind w:firstLine="708"/>
+        <w:rPr>
+          <w:lang w:val="en-US"/>
+        </w:rPr>
+      </w:pPr>
     </w:p>
     <w:p>
       <w:pPr>
@@ -1095,6 +1171,72 @@
           <w:lang w:val="en-US"/>
         </w:rPr>
       </w:pPr>
+    </w:p>
+    <w:p>
+      <w:pPr>
+        <w:pStyle w:val="Chapter"/>
+        <w:numPr>
+          <w:ilvl w:val="0"/>
+          <w:numId w:val="7"/>
+        </w:numPr>
+      </w:pPr>
+      <w:r>
+        <w:t>Adding the project to the workspace</w:t>
+      </w:r>
+    </w:p>
+    <w:p>
+      <w:pPr>
+        <w:rPr>
+          <w:lang w:val="en-US"/>
+        </w:rPr>
+      </w:pPr>
+      <w:r>
+        <w:rPr>
+          <w:lang w:val="en-US"/>
+        </w:rPr>
+        <w:t>Now we can add the project to our workspace.</w:t>
+      </w:r>
+    </w:p>
+    <w:p>
+      <w:pPr>
+        <w:rPr>
+          <w:lang w:val="en-US"/>
+        </w:rPr>
+      </w:pPr>
+    </w:p>
+    <w:p>
+      <w:pPr>
+        <w:rPr>
+          <w:lang w:val="en-US"/>
+        </w:rPr>
+      </w:pPr>
+      <w:r>
+        <w:rPr>
+          <w:lang w:val="en-US"/>
+        </w:rPr>
+        <w:t>In the menu, choose File =&gt; New =&gt; Other</w:t>
+      </w:r>
+    </w:p>
+    <w:p>
+      <w:pPr>
+        <w:rPr>
+          <w:lang w:val="en-US"/>
+        </w:rPr>
+      </w:pPr>
+      <w:r>
+        <w:rPr>
+          <w:lang w:val="en-US"/>
+        </w:rPr>
+        <w:t>In the category “SVN”, choose “Project from SVN”</w:t>
+      </w:r>
+      <w:r>
+        <w:rPr>
+          <w:lang w:val="en-US"/>
+        </w:rPr>
+        <w:t xml:space="preserve"> </w:t>
+      </w:r>
+    </w:p>
+    <w:p>
       <w:r>
         <w:rPr>
           <w:noProof/>
@@ -1102,9 +1244,9 @@
         </w:rPr>
         <w:drawing>
           <wp:inline distT="0" distB="0" distL="0" distR="0">
-            <wp:extent cx="5553075" cy="2524125"/>
-            <wp:effectExtent l="19050" t="0" r="9525" b="0"/>
-            <wp:docPr id="22" name="Afbeelding 22"/>
+            <wp:extent cx="4630579" cy="4410075"/>
+            <wp:effectExtent l="19050" t="0" r="0" b="0"/>
+            <wp:docPr id="31" name="Afbeelding 31"/>
             <wp:cNvGraphicFramePr>
               <a:graphicFrameLocks xmlns:a="http://schemas.openxmlformats.org/drawingml/2006/main" noChangeAspect="1"/>
             </wp:cNvGraphicFramePr>
@@ -1112,7 +1254,7 @@
               <a:graphicData uri="http://schemas.openxmlformats.org/drawingml/2006/picture">
                 <pic:pic xmlns:pic="http://schemas.openxmlformats.org/drawingml/2006/picture">
                   <pic:nvPicPr>
-                    <pic:cNvPr id="0" name="Picture 22"/>
+                    <pic:cNvPr id="0" name="Picture 31"/>
                     <pic:cNvPicPr>
                       <a:picLocks noChangeAspect="1" noChangeArrowheads="1"/>
                     </pic:cNvPicPr>
@@ -1127,7 +1269,7 @@
                   <pic:spPr bwMode="auto">
                     <a:xfrm>
                       <a:off x="0" y="0"/>
-                      <a:ext cx="5553075" cy="2524125"/>
+                      <a:ext cx="4630579" cy="4410075"/>
                     </a:xfrm>
                     <a:prstGeom prst="rect">
                       <a:avLst/>
@@ -1147,235 +1289,80 @@
         </w:drawing>
       </w:r>
     </w:p>
-    <w:p>
-      <w:pPr>
-        <w:ind w:firstLine="708"/>
-        <w:rPr>
-          <w:lang w:val="en-US"/>
-        </w:rPr>
-      </w:pPr>
-    </w:p>
-    <w:p>
-      <w:pPr>
-        <w:ind w:firstLine="708"/>
-        <w:rPr>
-          <w:lang w:val="en-US"/>
-        </w:rPr>
-      </w:pPr>
-      <w:r>
-        <w:rPr>
-          <w:lang w:val="en-US"/>
-        </w:rPr>
-        <w:t xml:space="preserve">-Tick the checkbox next to the package to install, and click ‘Next’. Install the four packages </w:t>
-      </w:r>
+    <w:p/>
+    <w:p>
+      <w:pPr>
+        <w:rPr>
+          <w:lang w:val="en-US"/>
+        </w:rPr>
+      </w:pPr>
+      <w:r>
+        <w:rPr>
+          <w:lang w:val="en-US"/>
+        </w:rPr>
+        <w:t>- Click Next</w:t>
+      </w:r>
+    </w:p>
+    <w:p>
+      <w:pPr>
+        <w:rPr>
+          <w:lang w:val="en-US"/>
+        </w:rPr>
+      </w:pPr>
+      <w:r>
+        <w:rPr>
+          <w:lang w:val="en-US"/>
+        </w:rPr>
+        <w:t>- The following window will appear:</w:t>
+      </w:r>
+    </w:p>
+    <w:p>
+      <w:pPr>
+        <w:rPr>
+          <w:lang w:val="en-US"/>
+        </w:rPr>
+      </w:pPr>
+    </w:p>
+    <w:p>
+      <w:pPr>
+        <w:rPr>
+          <w:lang w:val="en-US"/>
+        </w:rPr>
+      </w:pPr>
+    </w:p>
+    <w:p>
+      <w:pPr>
+        <w:rPr>
+          <w:lang w:val="en-US"/>
+        </w:rPr>
+      </w:pPr>
+    </w:p>
+    <w:p>
+      <w:pPr>
+        <w:rPr>
+          <w:lang w:val="en-US"/>
+        </w:rPr>
+      </w:pPr>
+      <w:r>
+        <w:rPr>
+          <w:lang w:val="en-US"/>
+        </w:rPr>
+        <w:t>- Enter the following URL:</w:t>
+      </w:r>
+    </w:p>
+    <w:p>
+      <w:pPr>
+        <w:rPr>
+          <w:lang w:val="en-US"/>
+        </w:rPr>
+      </w:pPr>
       <w:r>
         <w:rPr>
           <w:lang w:val="en-US"/>
         </w:rPr>
         <w:tab/>
-        <w:t>mentioned above using this method.</w:t>
-      </w:r>
-    </w:p>
-    <w:p>
-      <w:pPr>
-        <w:ind w:firstLine="708"/>
-        <w:rPr>
-          <w:lang w:val="en-US"/>
-        </w:rPr>
-      </w:pPr>
-    </w:p>
-    <w:p>
-      <w:pPr>
-        <w:pStyle w:val="Chapter"/>
-        <w:numPr>
-          <w:ilvl w:val="0"/>
-          <w:numId w:val="7"/>
-        </w:numPr>
-      </w:pPr>
-      <w:r>
-        <w:t>Adding the project to the workspace</w:t>
-      </w:r>
-    </w:p>
-    <w:p>
-      <w:pPr>
-        <w:rPr>
-          <w:lang w:val="en-US"/>
-        </w:rPr>
-      </w:pPr>
-      <w:r>
-        <w:rPr>
-          <w:lang w:val="en-US"/>
-        </w:rPr>
-        <w:t>Now we can add the project to our workspace.</w:t>
-      </w:r>
-    </w:p>
-    <w:p>
-      <w:pPr>
-        <w:rPr>
-          <w:lang w:val="en-US"/>
-        </w:rPr>
-      </w:pPr>
-    </w:p>
-    <w:p>
-      <w:pPr>
-        <w:rPr>
-          <w:lang w:val="en-US"/>
-        </w:rPr>
-      </w:pPr>
-      <w:r>
-        <w:rPr>
-          <w:lang w:val="en-US"/>
-        </w:rPr>
-        <w:t>In the menu, choose File =&gt; New =&gt; Other</w:t>
-      </w:r>
-    </w:p>
-    <w:p>
-      <w:pPr>
-        <w:rPr>
-          <w:lang w:val="en-US"/>
-        </w:rPr>
-      </w:pPr>
-      <w:r>
-        <w:rPr>
-          <w:lang w:val="en-US"/>
-        </w:rPr>
-        <w:t>In the category “SVN”, choose “Project from SVN”</w:t>
-      </w:r>
-      <w:r>
-        <w:rPr>
-          <w:lang w:val="en-US"/>
-        </w:rPr>
-        <w:t xml:space="preserve"> </w:t>
-      </w:r>
-    </w:p>
-    <w:p>
-      <w:r>
-        <w:rPr>
-          <w:noProof/>
-          <w:lang w:eastAsia="nl-BE"/>
-        </w:rPr>
-        <w:lastRenderedPageBreak/>
-        <w:drawing>
-          <wp:inline distT="0" distB="0" distL="0" distR="0">
-            <wp:extent cx="5000625" cy="4762500"/>
-            <wp:effectExtent l="19050" t="0" r="9525" b="0"/>
-            <wp:docPr id="31" name="Afbeelding 31"/>
-            <wp:cNvGraphicFramePr>
-              <a:graphicFrameLocks xmlns:a="http://schemas.openxmlformats.org/drawingml/2006/main" noChangeAspect="1"/>
-            </wp:cNvGraphicFramePr>
-            <a:graphic xmlns:a="http://schemas.openxmlformats.org/drawingml/2006/main">
-              <a:graphicData uri="http://schemas.openxmlformats.org/drawingml/2006/picture">
-                <pic:pic xmlns:pic="http://schemas.openxmlformats.org/drawingml/2006/picture">
-                  <pic:nvPicPr>
-                    <pic:cNvPr id="0" name="Picture 31"/>
-                    <pic:cNvPicPr>
-                      <a:picLocks noChangeAspect="1" noChangeArrowheads="1"/>
-                    </pic:cNvPicPr>
-                  </pic:nvPicPr>
-                  <pic:blipFill>
-                    <a:blip r:embed="rId16"/>
-                    <a:srcRect/>
-                    <a:stretch>
-                      <a:fillRect/>
-                    </a:stretch>
-                  </pic:blipFill>
-                  <pic:spPr bwMode="auto">
-                    <a:xfrm>
-                      <a:off x="0" y="0"/>
-                      <a:ext cx="5000625" cy="4762500"/>
-                    </a:xfrm>
-                    <a:prstGeom prst="rect">
-                      <a:avLst/>
-                    </a:prstGeom>
-                    <a:noFill/>
-                    <a:ln w="9525">
-                      <a:noFill/>
-                      <a:miter lim="800000"/>
-                      <a:headEnd/>
-                      <a:tailEnd/>
-                    </a:ln>
-                  </pic:spPr>
-                </pic:pic>
-              </a:graphicData>
-            </a:graphic>
-          </wp:inline>
-        </w:drawing>
-      </w:r>
-    </w:p>
-    <w:p/>
-    <w:p>
-      <w:pPr>
-        <w:rPr>
-          <w:lang w:val="en-US"/>
-        </w:rPr>
-      </w:pPr>
-      <w:r>
-        <w:rPr>
-          <w:lang w:val="en-US"/>
-        </w:rPr>
-        <w:t>- Click Next</w:t>
-      </w:r>
-    </w:p>
-    <w:p>
-      <w:pPr>
-        <w:rPr>
-          <w:lang w:val="en-US"/>
-        </w:rPr>
-      </w:pPr>
-      <w:r>
-        <w:rPr>
-          <w:lang w:val="en-US"/>
-        </w:rPr>
-        <w:t>- The following window will appear:</w:t>
-      </w:r>
-    </w:p>
-    <w:p>
-      <w:pPr>
-        <w:rPr>
-          <w:lang w:val="en-US"/>
-        </w:rPr>
-      </w:pPr>
-    </w:p>
-    <w:p>
-      <w:pPr>
-        <w:rPr>
-          <w:lang w:val="en-US"/>
-        </w:rPr>
-      </w:pPr>
-      <w:r>
-        <w:rPr>
-          <w:lang w:val="en-US"/>
-        </w:rPr>
-        <w:br w:type="page"/>
-      </w:r>
-    </w:p>
-    <w:p>
-      <w:pPr>
-        <w:rPr>
-          <w:lang w:val="en-US"/>
-        </w:rPr>
-      </w:pPr>
-      <w:r>
-        <w:rPr>
-          <w:lang w:val="en-US"/>
-        </w:rPr>
-        <w:lastRenderedPageBreak/>
-        <w:t>- Enter the following URL:</w:t>
-      </w:r>
-    </w:p>
-    <w:p>
-      <w:pPr>
-        <w:rPr>
-          <w:lang w:val="en-US"/>
-        </w:rPr>
-      </w:pPr>
-      <w:r>
-        <w:rPr>
-          <w:lang w:val="en-US"/>
-        </w:rPr>
-        <w:tab/>
-      </w:r>
-      <w:hyperlink r:id="rId17" w:history="1">
+      </w:r>
+      <w:hyperlink r:id="rId16" w:history="1">
         <w:r>
           <w:rPr>
             <w:rStyle w:val="Hyperlink"/>
@@ -1440,7 +1427,7 @@
                     </pic:cNvPicPr>
                   </pic:nvPicPr>
                   <pic:blipFill>
-                    <a:blip r:embed="rId18"/>
+                    <a:blip r:embed="rId17"/>
                     <a:srcRect/>
                     <a:stretch>
                       <a:fillRect/>
@@ -1583,13 +1570,13 @@
           <wp:anchor distT="0" distB="0" distL="114300" distR="114300" simplePos="0" relativeHeight="251659264" behindDoc="0" locked="0" layoutInCell="1" allowOverlap="1">
             <wp:simplePos x="0" y="0"/>
             <wp:positionH relativeFrom="column">
-              <wp:posOffset>152400</wp:posOffset>
+              <wp:posOffset>147955</wp:posOffset>
             </wp:positionH>
             <wp:positionV relativeFrom="paragraph">
-              <wp:posOffset>187960</wp:posOffset>
+              <wp:posOffset>186690</wp:posOffset>
             </wp:positionV>
-            <wp:extent cx="5269865" cy="4025265"/>
-            <wp:effectExtent l="19050" t="0" r="6985" b="0"/>
+            <wp:extent cx="4591050" cy="3506470"/>
+            <wp:effectExtent l="19050" t="0" r="0" b="0"/>
             <wp:wrapTopAndBottom/>
             <wp:docPr id="3" name="Afbeelding 4"/>
             <wp:cNvGraphicFramePr>
@@ -1605,7 +1592,7 @@
                     </pic:cNvPicPr>
                   </pic:nvPicPr>
                   <pic:blipFill>
-                    <a:blip r:embed="rId19"/>
+                    <a:blip r:embed="rId18"/>
                     <a:srcRect/>
                     <a:stretch>
                       <a:fillRect/>
@@ -1614,7 +1601,7 @@
                   <pic:spPr bwMode="auto">
                     <a:xfrm>
                       <a:off x="0" y="0"/>
-                      <a:ext cx="5269865" cy="4025265"/>
+                      <a:ext cx="4591050" cy="3506470"/>
                     </a:xfrm>
                     <a:prstGeom prst="rect">
                       <a:avLst/>
@@ -1732,7 +1719,7 @@
                     </pic:cNvPicPr>
                   </pic:nvPicPr>
                   <pic:blipFill>
-                    <a:blip r:embed="rId20"/>
+                    <a:blip r:embed="rId19"/>
                     <a:srcRect/>
                     <a:stretch>
                       <a:fillRect/>
@@ -1772,96 +1759,195 @@
         <w:rPr>
           <w:lang w:val="en-US"/>
         </w:rPr>
+        <w:t xml:space="preserve">Now click the </w:t>
+      </w:r>
+      <w:r>
+        <w:rPr>
+          <w:b/>
+          <w:lang w:val="en-US"/>
+        </w:rPr>
+        <w:t>Finish</w:t>
+      </w:r>
+      <w:r>
+        <w:rPr>
+          <w:lang w:val="en-US"/>
+        </w:rPr>
+        <w:t xml:space="preserve"> button, and sselect </w:t>
+      </w:r>
+      <w:r>
+        <w:rPr>
+          <w:b/>
+          <w:lang w:val="en-US"/>
+        </w:rPr>
+        <w:t>PHP</w:t>
+      </w:r>
+      <w:r>
+        <w:rPr>
+          <w:lang w:val="en-US"/>
+        </w:rPr>
+        <w:t xml:space="preserve"> =&gt; </w:t>
+      </w:r>
+      <w:r>
+        <w:rPr>
+          <w:b/>
+          <w:lang w:val="en-US"/>
+        </w:rPr>
+        <w:t>PHP Project</w:t>
+      </w:r>
+    </w:p>
+    <w:p>
+      <w:pPr>
+        <w:rPr>
+          <w:b/>
+          <w:lang w:val="en-US"/>
+        </w:rPr>
+      </w:pPr>
+    </w:p>
+    <w:p>
+      <w:pPr>
+        <w:rPr>
+          <w:lang w:val="en-US"/>
+        </w:rPr>
+      </w:pPr>
+      <w:r>
+        <w:rPr>
+          <w:lang w:val="en-US"/>
+        </w:rPr>
+        <w:t xml:space="preserve">Enter a name for the project, and click </w:t>
+      </w:r>
+      <w:r>
+        <w:rPr>
+          <w:b/>
+          <w:lang w:val="en-US"/>
+        </w:rPr>
+        <w:t>Next</w:t>
+      </w:r>
+      <w:r>
+        <w:rPr>
+          <w:b/>
+          <w:lang w:val="en-US"/>
+        </w:rPr>
+        <w:t xml:space="preserve">, </w:t>
+      </w:r>
+      <w:r>
+        <w:rPr>
+          <w:lang w:val="en-US"/>
+        </w:rPr>
+        <w:t xml:space="preserve">select your source folder, and click </w:t>
+      </w:r>
+      <w:r>
+        <w:rPr>
+          <w:b/>
+          <w:lang w:val="en-US"/>
+        </w:rPr>
+        <w:t>Finish</w:t>
+      </w:r>
+      <w:r>
+        <w:rPr>
+          <w:lang w:val="en-US"/>
+        </w:rPr>
+        <w:t>.</w:t>
+      </w:r>
+    </w:p>
+    <w:p>
+      <w:pPr>
+        <w:rPr>
+          <w:b/>
+          <w:lang w:val="en-US"/>
+        </w:rPr>
+      </w:pPr>
+      <w:r>
+        <w:rPr>
+          <w:b/>
+          <w:lang w:val="en-US"/>
+        </w:rPr>
         <w:lastRenderedPageBreak/>
-        <w:t xml:space="preserve">Now click the </w:t>
+        <w:t xml:space="preserve">* </w:t>
       </w:r>
       <w:r>
         <w:rPr>
           <w:b/>
           <w:lang w:val="en-US"/>
         </w:rPr>
-        <w:t>Finish</w:t>
-      </w:r>
-      <w:r>
-        <w:rPr>
-          <w:lang w:val="en-US"/>
-        </w:rPr>
-        <w:t xml:space="preserve"> button, and sselect </w:t>
+        <w:t>If you already installed</w:t>
+      </w:r>
+      <w:r>
+        <w:rPr>
+          <w:lang w:val="en-US"/>
+        </w:rPr>
+        <w:t xml:space="preserve"> </w:t>
       </w:r>
       <w:r>
         <w:rPr>
           <w:b/>
           <w:lang w:val="en-US"/>
         </w:rPr>
-        <w:t>PHP</w:t>
-      </w:r>
-      <w:r>
-        <w:rPr>
-          <w:lang w:val="en-US"/>
-        </w:rPr>
-        <w:t xml:space="preserve"> =&gt; </w:t>
+        <w:t xml:space="preserve">a local testing server, you can select a </w:t>
       </w:r>
       <w:r>
         <w:rPr>
           <w:b/>
           <w:lang w:val="en-US"/>
         </w:rPr>
-        <w:t>PHP Project</w:t>
-      </w:r>
-    </w:p>
-    <w:p>
-      <w:pPr>
+        <w:t xml:space="preserve">new </w:t>
+      </w:r>
+      <w:r>
         <w:rPr>
           <w:b/>
           <w:lang w:val="en-US"/>
         </w:rPr>
-      </w:pPr>
-    </w:p>
-    <w:p>
-      <w:pPr>
-        <w:rPr>
-          <w:lang w:val="en-US"/>
-        </w:rPr>
-      </w:pPr>
-      <w:r>
-        <w:rPr>
-          <w:lang w:val="en-US"/>
-        </w:rPr>
-        <w:t xml:space="preserve">Enter a name for the project, and click </w:t>
+        <w:t>sub</w:t>
       </w:r>
       <w:r>
         <w:rPr>
           <w:b/>
           <w:lang w:val="en-US"/>
         </w:rPr>
-        <w:t>Next</w:t>
+        <w:t>directory</w:t>
       </w:r>
       <w:r>
         <w:rPr>
           <w:b/>
           <w:lang w:val="en-US"/>
         </w:rPr>
-        <w:t xml:space="preserve">, </w:t>
-      </w:r>
-      <w:r>
-        <w:rPr>
-          <w:lang w:val="en-US"/>
-        </w:rPr>
-        <w:t xml:space="preserve">select your source folder, and click </w:t>
+        <w:t xml:space="preserve"> of your www </w:t>
       </w:r>
       <w:r>
         <w:rPr>
           <w:b/>
           <w:lang w:val="en-US"/>
         </w:rPr>
-        <w:t>Finish</w:t>
-      </w:r>
-      <w:r>
-        <w:rPr>
-          <w:lang w:val="en-US"/>
-        </w:rPr>
-        <w:t>.</w:t>
-      </w:r>
+        <w:t>directory</w:t>
+      </w:r>
+      <w:r>
+        <w:rPr>
+          <w:b/>
+          <w:lang w:val="en-US"/>
+        </w:rPr>
+        <w:br/>
+        <w:t xml:space="preserve">* If you do not have a testing server yet, and you plan on running multiple projects on your testing server, you can extract to e.g. c:\wamp\www\DSL\. If you do so, </w:t>
+      </w:r>
+      <w:r>
+        <w:rPr>
+          <w:b/>
+          <w:lang w:val="en-US"/>
+        </w:rPr>
+        <w:t xml:space="preserve">you will have to create those 3 folders. If you create this folders, </w:t>
+      </w:r>
+      <w:r>
+        <w:rPr>
+          <w:b/>
+          <w:lang w:val="en-US"/>
+        </w:rPr>
+        <w:t>remember to use the default installation folder in chapter IV of this guide.</w:t>
+      </w:r>
+    </w:p>
+    <w:p>
+      <w:pPr>
+        <w:rPr>
+          <w:lang w:val="en-US"/>
+        </w:rPr>
+      </w:pPr>
     </w:p>
     <w:p>
       <w:pPr>
@@ -1878,9 +1964,9 @@
         </w:rPr>
         <w:drawing>
           <wp:inline distT="0" distB="0" distL="0" distR="0">
-            <wp:extent cx="5082540" cy="1437005"/>
-            <wp:effectExtent l="19050" t="0" r="3810" b="0"/>
-            <wp:docPr id="10" name="Afbeelding 10"/>
+            <wp:extent cx="5162550" cy="6524625"/>
+            <wp:effectExtent l="19050" t="0" r="0" b="0"/>
+            <wp:docPr id="9" name="Afbeelding 1"/>
             <wp:cNvGraphicFramePr>
               <a:graphicFrameLocks xmlns:a="http://schemas.openxmlformats.org/drawingml/2006/main" noChangeAspect="1"/>
             </wp:cNvGraphicFramePr>
@@ -1888,13 +1974,13 @@
               <a:graphicData uri="http://schemas.openxmlformats.org/drawingml/2006/picture">
                 <pic:pic xmlns:pic="http://schemas.openxmlformats.org/drawingml/2006/picture">
                   <pic:nvPicPr>
-                    <pic:cNvPr id="0" name="Picture 10"/>
+                    <pic:cNvPr id="0" name="Picture 1"/>
                     <pic:cNvPicPr>
                       <a:picLocks noChangeAspect="1" noChangeArrowheads="1"/>
                     </pic:cNvPicPr>
                   </pic:nvPicPr>
                   <pic:blipFill>
-                    <a:blip r:embed="rId21"/>
+                    <a:blip r:embed="rId20"/>
                     <a:srcRect/>
                     <a:stretch>
                       <a:fillRect/>
@@ -1903,7 +1989,7 @@
                   <pic:spPr bwMode="auto">
                     <a:xfrm>
                       <a:off x="0" y="0"/>
-                      <a:ext cx="5082540" cy="1437005"/>
+                      <a:ext cx="5162550" cy="6524625"/>
                     </a:xfrm>
                     <a:prstGeom prst="rect">
                       <a:avLst/>
@@ -1948,6 +2034,12 @@
         <w:rPr>
           <w:lang w:val="en-US"/>
         </w:rPr>
+        <w:t xml:space="preserve">Click “Finish”. </w:t>
+      </w:r>
+      <w:r>
+        <w:rPr>
+          <w:lang w:val="en-US"/>
+        </w:rPr>
         <w:t>The source files will now be retrieved.</w:t>
       </w:r>
     </w:p>
@@ -1964,6 +2056,7 @@
           <w:vertAlign w:val="subscript"/>
           <w:lang w:eastAsia="nl-BE"/>
         </w:rPr>
+        <w:lastRenderedPageBreak/>
         <w:drawing>
           <wp:inline distT="0" distB="0" distL="0" distR="0">
             <wp:extent cx="5070475" cy="2220595"/>
@@ -1982,7 +2075,7 @@
                     </pic:cNvPicPr>
                   </pic:nvPicPr>
                   <pic:blipFill>
-                    <a:blip r:embed="rId22"/>
+                    <a:blip r:embed="rId21"/>
                     <a:srcRect/>
                     <a:stretch>
                       <a:fillRect/>
@@ -2037,44 +2130,112 @@
       </w:r>
     </w:p>
     <w:p>
-      <w:r>
+      <w:pPr>
+        <w:rPr>
+          <w:lang w:val="en-US"/>
+        </w:rPr>
+      </w:pPr>
+      <w:r>
+        <w:rPr>
+          <w:lang w:val="en-US"/>
+        </w:rPr>
         <w:t xml:space="preserve">If you want Eclipse to automatically retrieve the bug list, then follow these </w:t>
       </w:r>
     </w:p>
     <w:p>
-      <w:r>
+      <w:pPr>
+        <w:rPr>
+          <w:lang w:val="en-US"/>
+        </w:rPr>
+      </w:pPr>
+      <w:r>
+        <w:rPr>
+          <w:lang w:val="en-US"/>
+        </w:rPr>
         <w:t>Instructions</w:t>
       </w:r>
     </w:p>
-    <w:p/>
-    <w:p>
-      <w:r>
+    <w:p>
+      <w:pPr>
+        <w:rPr>
+          <w:lang w:val="en-US"/>
+        </w:rPr>
+      </w:pPr>
+    </w:p>
+    <w:p>
+      <w:pPr>
+        <w:rPr>
+          <w:lang w:val="en-US"/>
+        </w:rPr>
+      </w:pPr>
+      <w:r>
+        <w:rPr>
+          <w:lang w:val="en-US"/>
+        </w:rPr>
         <w:t xml:space="preserve">- </w:t>
       </w:r>
       <w:r>
+        <w:rPr>
+          <w:lang w:val="en-US"/>
+        </w:rPr>
         <w:t>In the menu, select Window =&gt; Show view =&gt; Task list</w:t>
       </w:r>
     </w:p>
     <w:p>
-      <w:r>
+      <w:pPr>
+        <w:rPr>
+          <w:lang w:val="en-US"/>
+        </w:rPr>
+      </w:pPr>
+      <w:r>
+        <w:rPr>
+          <w:lang w:val="en-US"/>
+        </w:rPr>
         <w:t xml:space="preserve">- </w:t>
       </w:r>
       <w:r>
+        <w:rPr>
+          <w:lang w:val="en-US"/>
+        </w:rPr>
         <w:t>In the right panel, the ‘Task List’ panel will now appear</w:t>
       </w:r>
     </w:p>
     <w:p>
-      <w:r>
+      <w:pPr>
+        <w:rPr>
+          <w:lang w:val="en-US"/>
+        </w:rPr>
+      </w:pPr>
+      <w:r>
+        <w:rPr>
+          <w:lang w:val="en-US"/>
+        </w:rPr>
         <w:t>- Right click a blank part of the panel, and select New =&gt; Query</w:t>
       </w:r>
     </w:p>
     <w:p>
-      <w:r>
+      <w:pPr>
+        <w:rPr>
+          <w:lang w:val="en-US"/>
+        </w:rPr>
+      </w:pPr>
+      <w:r>
+        <w:rPr>
+          <w:lang w:val="en-US"/>
+        </w:rPr>
         <w:t>- Click “Add Task Repository”</w:t>
       </w:r>
     </w:p>
     <w:p>
-      <w:r>
+      <w:pPr>
+        <w:rPr>
+          <w:lang w:val="en-US"/>
+        </w:rPr>
+      </w:pPr>
+      <w:r>
+        <w:rPr>
+          <w:lang w:val="en-US"/>
+        </w:rPr>
         <w:t>- Select Bugzilla, click next</w:t>
       </w:r>
     </w:p>
@@ -2108,7 +2269,6 @@
           <w:noProof/>
           <w:lang w:val="nl-BE" w:eastAsia="nl-BE"/>
         </w:rPr>
-        <w:lastRenderedPageBreak/>
         <w:drawing>
           <wp:inline distT="0" distB="0" distL="0" distR="0">
             <wp:extent cx="5617210" cy="4311015"/>
@@ -2127,7 +2287,7 @@
                     </pic:cNvPicPr>
                   </pic:nvPicPr>
                   <pic:blipFill>
-                    <a:blip r:embed="rId23"/>
+                    <a:blip r:embed="rId22"/>
                     <a:srcRect/>
                     <a:stretch>
                       <a:fillRect/>
@@ -2157,27 +2317,62 @@
       </w:r>
     </w:p>
     <w:p>
-      <w:r>
+      <w:pPr>
+        <w:rPr>
+          <w:lang w:val="en-US"/>
+        </w:rPr>
+      </w:pPr>
+      <w:r>
+        <w:rPr>
+          <w:lang w:val="en-US"/>
+        </w:rPr>
+        <w:lastRenderedPageBreak/>
         <w:t xml:space="preserve">Enter the server </w:t>
       </w:r>
       <w:r>
         <w:rPr>
           <w:b/>
+          <w:lang w:val="en-US"/>
         </w:rPr>
         <w:t xml:space="preserve">http://www.deepskylog.org/bugs </w:t>
       </w:r>
       <w:r>
+        <w:rPr>
+          <w:lang w:val="en-US"/>
+        </w:rPr>
         <w:t>and your Bugzilla User ID and Password.</w:t>
       </w:r>
     </w:p>
-    <w:p/>
-    <w:p>
-      <w:r>
+    <w:p>
+      <w:pPr>
+        <w:rPr>
+          <w:lang w:val="en-US"/>
+        </w:rPr>
+      </w:pPr>
+    </w:p>
+    <w:p>
+      <w:pPr>
+        <w:rPr>
+          <w:lang w:val="en-US"/>
+        </w:rPr>
+      </w:pPr>
+      <w:r>
+        <w:rPr>
+          <w:lang w:val="en-US"/>
+        </w:rPr>
         <w:t>- Click Finish</w:t>
       </w:r>
     </w:p>
     <w:p>
-      <w:r>
+      <w:pPr>
+        <w:rPr>
+          <w:lang w:val="en-US"/>
+        </w:rPr>
+      </w:pPr>
+      <w:r>
+        <w:rPr>
+          <w:lang w:val="en-US"/>
+        </w:rPr>
         <w:t>- Now select the deepskylog repository we just added, and click Next</w:t>
       </w:r>
     </w:p>
@@ -2229,7 +2424,7 @@
                     </pic:cNvPicPr>
                   </pic:nvPicPr>
                   <pic:blipFill>
-                    <a:blip r:embed="rId24"/>
+                    <a:blip r:embed="rId23"/>
                     <a:srcRect/>
                     <a:stretch>
                       <a:fillRect/>
@@ -2259,12 +2454,16 @@
       </w:r>
     </w:p>
     <w:p>
-      <w:r>
-        <w:lastRenderedPageBreak/>
-        <w:t xml:space="preserve">- </w:t>
-      </w:r>
-      <w:r>
-        <w:t>Select to create the query using a form</w:t>
+      <w:pPr>
+        <w:rPr>
+          <w:lang w:val="en-US"/>
+        </w:rPr>
+      </w:pPr>
+      <w:r>
+        <w:rPr>
+          <w:lang w:val="en-US"/>
+        </w:rPr>
+        <w:t>- Select to create the query using a form</w:t>
       </w:r>
     </w:p>
     <w:p>
@@ -2284,6 +2483,7 @@
           <w:noProof/>
           <w:lang w:val="nl-BE" w:eastAsia="nl-BE"/>
         </w:rPr>
+        <w:lastRenderedPageBreak/>
         <w:drawing>
           <wp:inline distT="0" distB="0" distL="0" distR="0">
             <wp:extent cx="5106670" cy="5890260"/>
@@ -2302,7 +2502,7 @@
                     </pic:cNvPicPr>
                   </pic:nvPicPr>
                   <pic:blipFill>
-                    <a:blip r:embed="rId25"/>
+                    <a:blip r:embed="rId24"/>
                     <a:srcRect/>
                     <a:stretch>
                       <a:fillRect/>
@@ -2332,33 +2532,70 @@
       </w:r>
     </w:p>
     <w:p>
-      <w:r>
+      <w:pPr>
+        <w:rPr>
+          <w:lang w:val="en-US"/>
+        </w:rPr>
+      </w:pPr>
+      <w:r>
+        <w:rPr>
+          <w:lang w:val="en-US"/>
+        </w:rPr>
         <w:t>- Enter the selection criteria you need, and click “Finish”. Do not forget to enter a name for your query</w:t>
       </w:r>
     </w:p>
     <w:p>
-      <w:r>
+      <w:pPr>
+        <w:rPr>
+          <w:lang w:val="en-US"/>
+        </w:rPr>
+      </w:pPr>
+      <w:r>
+        <w:rPr>
+          <w:lang w:val="en-US"/>
+        </w:rPr>
         <w:t>- Now the task</w:t>
       </w:r>
       <w:r>
+        <w:rPr>
+          <w:lang w:val="en-US"/>
+        </w:rPr>
         <w:t>s</w:t>
       </w:r>
       <w:r>
+        <w:rPr>
+          <w:lang w:val="en-US"/>
+        </w:rPr>
         <w:t xml:space="preserve"> will appear in the </w:t>
       </w:r>
       <w:r>
+        <w:rPr>
+          <w:lang w:val="en-US"/>
+        </w:rPr>
         <w:t>task list (</w:t>
       </w:r>
       <w:r>
+        <w:rPr>
+          <w:lang w:val="en-US"/>
+        </w:rPr>
         <w:t>most right part of the window</w:t>
       </w:r>
       <w:r>
+        <w:rPr>
+          <w:lang w:val="en-US"/>
+        </w:rPr>
         <w:t>)</w:t>
       </w:r>
       <w:r>
+        <w:rPr>
+          <w:lang w:val="en-US"/>
+        </w:rPr>
         <w:t>. It may be necessary to double click the query name in order to see all tasks.</w:t>
       </w:r>
       <w:r>
+        <w:rPr>
+          <w:lang w:val="en-US"/>
+        </w:rPr>
         <w:t xml:space="preserve"> Double clicking the task will open up a form you can edit. After saving, the bugzilla entry will be adapted.</w:t>
       </w:r>
     </w:p>
@@ -2384,6 +2621,9 @@
         </w:rPr>
       </w:pPr>
       <w:r>
+        <w:rPr>
+          <w:lang w:val="en-US"/>
+        </w:rPr>
         <w:br w:type="page"/>
       </w:r>
     </w:p>
@@ -2406,26 +2646,54 @@
       </w:r>
     </w:p>
     <w:p>
-      <w:r>
+      <w:pPr>
+        <w:rPr>
+          <w:lang w:val="en-US"/>
+        </w:rPr>
+      </w:pPr>
+      <w:r>
+        <w:rPr>
+          <w:lang w:val="en-US"/>
+        </w:rPr>
         <w:t>In orde to be able to test your changes, you need a local testing server.</w:t>
       </w:r>
     </w:p>
     <w:p>
-      <w:r>
+      <w:pPr>
+        <w:rPr>
+          <w:lang w:val="en-US"/>
+        </w:rPr>
+      </w:pPr>
+      <w:r>
+        <w:rPr>
+          <w:lang w:val="en-US"/>
+        </w:rPr>
         <w:t>In this example, we will use WampServer 2 which allows quick configuration of Apache, MySQL and PHP</w:t>
       </w:r>
       <w:r>
+        <w:rPr>
+          <w:lang w:val="en-US"/>
+        </w:rPr>
         <w:t>.</w:t>
       </w:r>
     </w:p>
     <w:p>
-      <w:r>
+      <w:pPr>
+        <w:rPr>
+          <w:lang w:val="en-US"/>
+        </w:rPr>
+      </w:pPr>
+      <w:r>
+        <w:rPr>
+          <w:lang w:val="en-US"/>
+        </w:rPr>
         <w:t xml:space="preserve">Download the software from </w:t>
       </w:r>
-      <w:hyperlink r:id="rId26" w:history="1">
+      <w:hyperlink r:id="rId25" w:history="1">
         <w:r>
           <w:rPr>
             <w:rStyle w:val="Hyperlink"/>
+            <w:lang w:val="en-US"/>
           </w:rPr>
           <w:t>http://www.wampserver.com/</w:t>
         </w:r>
@@ -2481,7 +2749,7 @@
                     </pic:cNvPicPr>
                   </pic:nvPicPr>
                   <pic:blipFill>
-                    <a:blip r:embed="rId27"/>
+                    <a:blip r:embed="rId26"/>
                     <a:srcRect/>
                     <a:stretch>
                       <a:fillRect/>
@@ -2511,33 +2779,76 @@
       </w:r>
     </w:p>
     <w:p>
-      <w:r>
+      <w:pPr>
+        <w:rPr>
+          <w:lang w:val="en-US"/>
+        </w:rPr>
+      </w:pPr>
+      <w:r>
+        <w:rPr>
+          <w:lang w:val="en-US"/>
+        </w:rPr>
         <w:t>Complete this installation wizard. At the end of the wizard, tick the checkbox to start WampServer now.</w:t>
       </w:r>
     </w:p>
-    <w:p/>
-    <w:p>
-      <w:r>
+    <w:p>
+      <w:pPr>
+        <w:rPr>
+          <w:lang w:val="en-US"/>
+        </w:rPr>
+      </w:pPr>
+    </w:p>
+    <w:p>
+      <w:pPr>
+        <w:rPr>
+          <w:lang w:val="en-US"/>
+        </w:rPr>
+      </w:pPr>
+      <w:r>
+        <w:rPr>
+          <w:lang w:val="en-US"/>
+        </w:rPr>
         <w:t xml:space="preserve">- </w:t>
       </w:r>
       <w:r>
+        <w:rPr>
+          <w:lang w:val="en-US"/>
+        </w:rPr>
         <w:t xml:space="preserve">Verify that your installation is working at </w:t>
       </w:r>
-      <w:hyperlink r:id="rId28" w:history="1">
+      <w:hyperlink r:id="rId27" w:history="1">
         <w:r>
           <w:rPr>
             <w:rStyle w:val="Hyperlink"/>
+            <w:lang w:val="en-US"/>
           </w:rPr>
           <w:t>http://127.0.0.1/</w:t>
         </w:r>
       </w:hyperlink>
       <w:r>
+        <w:rPr>
+          <w:lang w:val="en-US"/>
+        </w:rPr>
         <w:t>. You should see a page with the WampServer logo.</w:t>
       </w:r>
     </w:p>
-    <w:p/>
-    <w:p>
-      <w:r>
+    <w:p>
+      <w:pPr>
+        <w:rPr>
+          <w:lang w:val="en-US"/>
+        </w:rPr>
+      </w:pPr>
+    </w:p>
+    <w:p>
+      <w:pPr>
+        <w:rPr>
+          <w:lang w:val="en-US"/>
+        </w:rPr>
+      </w:pPr>
+      <w:r>
+        <w:rPr>
+          <w:lang w:val="en-US"/>
+        </w:rPr>
         <w:t>- In Eclipse, in the PHP Explorer window: right click the project name, and choose “properties”. You will see the location where the project is stored. Copy it to the clipboard</w:t>
       </w:r>
       <w:r>
@@ -2563,7 +2874,7 @@
                     </pic:cNvPicPr>
                   </pic:nvPicPr>
                   <pic:blipFill>
-                    <a:blip r:embed="rId29"/>
+                    <a:blip r:embed="rId28"/>
                     <a:srcRect/>
                     <a:stretch>
                       <a:fillRect/>
@@ -2592,6 +2903,9 @@
         </w:drawing>
       </w:r>
       <w:r>
+        <w:rPr>
+          <w:lang w:val="en-US"/>
+        </w:rPr>
         <w:t>.</w:t>
       </w:r>
     </w:p>
@@ -2666,16 +2980,58 @@
       </w:pPr>
     </w:p>
     <w:p>
+      <w:pPr>
+        <w:rPr>
+          <w:lang w:val="en-US"/>
+        </w:rPr>
+      </w:pPr>
+    </w:p>
+    <w:p>
+      <w:pPr>
+        <w:pStyle w:val="Chapter"/>
+        <w:numPr>
+          <w:ilvl w:val="0"/>
+          <w:numId w:val="0"/>
+        </w:numPr>
+        <w:ind w:left="720" w:hanging="720"/>
+      </w:pPr>
       <w:r>
         <w:lastRenderedPageBreak/>
+        <w:t>Changing the www folder</w:t>
+      </w:r>
+      <w:r>
+        <w:t xml:space="preserve"> (not necessary if you extracted to www folder)</w:t>
+      </w:r>
+    </w:p>
+    <w:p>
+      <w:pPr>
+        <w:rPr>
+          <w:lang w:val="en-US"/>
+        </w:rPr>
+      </w:pPr>
+      <w:r>
+        <w:rPr>
+          <w:lang w:val="en-US"/>
+        </w:rPr>
         <w:t xml:space="preserve">- Now we need to modify Apache’s configuration so that </w:t>
       </w:r>
       <w:r>
+        <w:rPr>
+          <w:lang w:val="en-US"/>
+        </w:rPr>
         <w:t>this folder is used as the default www folder.</w:t>
       </w:r>
     </w:p>
     <w:p>
-      <w:r>
+      <w:pPr>
+        <w:rPr>
+          <w:lang w:val="en-US"/>
+        </w:rPr>
+      </w:pPr>
+      <w:r>
+        <w:rPr>
+          <w:lang w:val="en-US"/>
+        </w:rPr>
         <w:t xml:space="preserve">In your system tray, click the Wamp icon </w:t>
       </w:r>
       <w:r>
@@ -2701,7 +3057,7 @@
                     </pic:cNvPicPr>
                   </pic:nvPicPr>
                   <pic:blipFill>
-                    <a:blip r:embed="rId30"/>
+                    <a:blip r:embed="rId29"/>
                     <a:srcRect/>
                     <a:stretch>
                       <a:fillRect/>
@@ -2730,31 +3086,78 @@
         </w:drawing>
       </w:r>
       <w:r>
+        <w:rPr>
+          <w:lang w:val="en-US"/>
+        </w:rPr>
         <w:t>,  and choose to “Stop all services”</w:t>
       </w:r>
     </w:p>
-    <w:p/>
-    <w:p>
-      <w:r>
+    <w:p>
+      <w:pPr>
+        <w:rPr>
+          <w:lang w:val="en-US"/>
+        </w:rPr>
+      </w:pPr>
+    </w:p>
+    <w:p>
+      <w:pPr>
+        <w:rPr>
+          <w:lang w:val="en-US"/>
+        </w:rPr>
+      </w:pPr>
+      <w:r>
+        <w:rPr>
+          <w:lang w:val="en-US"/>
+        </w:rPr>
         <w:t>- Now open the file \wamp\bin\apache\Apache2.2.11\conf\httpd.conf</w:t>
       </w:r>
     </w:p>
     <w:p>
-      <w:r>
+      <w:pPr>
+        <w:rPr>
+          <w:lang w:val="en-US"/>
+        </w:rPr>
+      </w:pPr>
+      <w:r>
+        <w:rPr>
+          <w:lang w:val="en-US"/>
+        </w:rPr>
         <w:t>- Around line 205, you will see a line with the following contents:</w:t>
       </w:r>
     </w:p>
     <w:p>
-      <w:r>
+      <w:pPr>
+        <w:rPr>
+          <w:lang w:val="en-US"/>
+        </w:rPr>
+      </w:pPr>
+      <w:r>
+        <w:rPr>
+          <w:lang w:val="en-US"/>
+        </w:rPr>
         <w:t>&lt;Directory "c:/wamp/www/"&gt;</w:t>
       </w:r>
     </w:p>
     <w:p>
-      <w:r>
+      <w:pPr>
+        <w:rPr>
+          <w:lang w:val="en-US"/>
+        </w:rPr>
+      </w:pPr>
+      <w:r>
+        <w:rPr>
+          <w:lang w:val="en-US"/>
+        </w:rPr>
         <w:t>- Change the directory between the quotes to the directory you copied to the clipboard. Note that the backslashes should be changed to forward slashes</w:t>
       </w:r>
     </w:p>
-    <w:p/>
+    <w:p>
+      <w:pPr>
+        <w:rPr>
+          <w:lang w:val="en-US"/>
+        </w:rPr>
+      </w:pPr>
+    </w:p>
     <w:p>
       <w:pPr>
         <w:rPr>
@@ -2782,15 +3185,54 @@
       </w:pPr>
     </w:p>
     <w:p>
-      <w:r>
+      <w:pPr>
+        <w:rPr>
+          <w:lang w:val="en-US"/>
+        </w:rPr>
+      </w:pPr>
+      <w:r>
+        <w:rPr>
+          <w:lang w:val="en-US"/>
+        </w:rPr>
         <w:t>- Save and close the file. Now click the Wamp icon in the system tray again, and choose to “Start all services”.</w:t>
       </w:r>
     </w:p>
     <w:p>
-      <w:r>
+      <w:pPr>
+        <w:rPr>
+          <w:lang w:val="en-US"/>
+        </w:rPr>
+      </w:pPr>
+    </w:p>
+    <w:p>
+      <w:pPr>
+        <w:pStyle w:val="Chapter"/>
+        <w:numPr>
+          <w:ilvl w:val="0"/>
+          <w:numId w:val="0"/>
+        </w:numPr>
+        <w:ind w:left="720" w:hanging="720"/>
+      </w:pPr>
+      <w:r>
+        <w:t>Importing the database</w:t>
+      </w:r>
+    </w:p>
+    <w:p>
+      <w:pPr>
+        <w:rPr>
+          <w:lang w:val="en-US"/>
+        </w:rPr>
+      </w:pPr>
+      <w:r>
+        <w:rPr>
+          <w:lang w:val="en-US"/>
+        </w:rPr>
         <w:t>- Now you need to import the</w:t>
       </w:r>
       <w:r>
+        <w:rPr>
+          <w:lang w:val="en-US"/>
+        </w:rPr>
         <w:t xml:space="preserve"> SQL dumps in the sql folder. You can either do this using the mysql prompt or in phpMyAdmin.</w:t>
       </w:r>
     </w:p>
@@ -2806,7 +3248,7 @@
         </w:rPr>
         <w:t xml:space="preserve">   Go to </w:t>
       </w:r>
-      <w:hyperlink r:id="rId31" w:history="1">
+      <w:hyperlink r:id="rId30" w:history="1">
         <w:r>
           <w:rPr>
             <w:rStyle w:val="Hyperlink"/>
@@ -2841,20 +3283,41 @@
       </w:r>
     </w:p>
     <w:p>
-      <w:r>
+      <w:pPr>
+        <w:rPr>
+          <w:lang w:val="en-US"/>
+        </w:rPr>
+      </w:pPr>
+      <w:r>
+        <w:rPr>
+          <w:lang w:val="en-US"/>
+        </w:rPr>
         <w:t>Open a command prompt</w:t>
       </w:r>
     </w:p>
     <w:p>
-      <w:r>
-        <w:t xml:space="preserve">Using the CD command, navigate to </w:t>
-      </w:r>
-      <w:r>
-        <w:t>\wamp\bin\mysql\mysql5.1.36\bin\</w:t>
-      </w:r>
-    </w:p>
-    <w:p>
-      <w:r>
+      <w:pPr>
+        <w:rPr>
+          <w:lang w:val="en-US"/>
+        </w:rPr>
+      </w:pPr>
+      <w:r>
+        <w:rPr>
+          <w:lang w:val="en-US"/>
+        </w:rPr>
+        <w:t>Using the CD command, navigate to \wamp\bin\mysql\mysql5.1.36\bin\</w:t>
+      </w:r>
+    </w:p>
+    <w:p>
+      <w:pPr>
+        <w:rPr>
+          <w:lang w:val="en-US"/>
+        </w:rPr>
+      </w:pPr>
+      <w:r>
+        <w:rPr>
+          <w:lang w:val="en-US"/>
+        </w:rPr>
         <w:t>Now use the following command to import the database dumps:</w:t>
       </w:r>
     </w:p>
@@ -2957,6 +3420,19 @@
         <w:rPr>
           <w:lang w:val="en-US"/>
         </w:rPr>
+        <w:t>- In wamp, the username is by default “root”, and the password is left blank.</w:t>
+      </w:r>
+    </w:p>
+    <w:p>
+      <w:pPr>
+        <w:rPr>
+          <w:lang w:val="en-US"/>
+        </w:rPr>
+      </w:pPr>
+      <w:r>
+        <w:rPr>
+          <w:lang w:val="en-US"/>
+        </w:rPr>
         <w:t>- You need to adapt the database credentials at /lib/setup/databaseInfo.php.dis</w:t>
       </w:r>
       <w:r>
@@ -3011,7 +3487,7 @@
         </w:rPr>
         <w:t xml:space="preserve">You should now have a working version of deepskylog at </w:t>
       </w:r>
-      <w:hyperlink r:id="rId32" w:history="1">
+      <w:hyperlink r:id="rId31" w:history="1">
         <w:r>
           <w:rPr>
             <w:rStyle w:val="Hyperlink"/>
@@ -3038,6 +3514,325 @@
           <w:lang w:val="en-US"/>
         </w:rPr>
         <w:t>If you wish to use your testing servers for other purposes, too, you can setup symlinks in httpd.conf, which is not covered in this document.</w:t>
+      </w:r>
+    </w:p>
+    <w:p>
+      <w:pPr>
+        <w:rPr>
+          <w:lang w:val="en-US"/>
+        </w:rPr>
+      </w:pPr>
+      <w:r>
+        <w:rPr>
+          <w:lang w:val="en-US"/>
+        </w:rPr>
+        <w:br w:type="page"/>
+      </w:r>
+    </w:p>
+    <w:p>
+      <w:pPr>
+        <w:pStyle w:val="Chapter"/>
+        <w:numPr>
+          <w:ilvl w:val="0"/>
+          <w:numId w:val="0"/>
+        </w:numPr>
+        <w:ind w:left="720" w:hanging="720"/>
+      </w:pPr>
+      <w:r>
+        <w:lastRenderedPageBreak/>
+        <w:t>V. Setting up Eclipse to interpret other file extensions as PHP</w:t>
+      </w:r>
+    </w:p>
+    <w:p>
+      <w:pPr>
+        <w:rPr>
+          <w:lang w:val="en-US"/>
+        </w:rPr>
+      </w:pPr>
+      <w:r>
+        <w:rPr>
+          <w:lang w:val="en-US"/>
+        </w:rPr>
+        <w:t>In DeepskyLog, some non-standard file extensions are used. For example, the ICQ extension.</w:t>
+      </w:r>
+    </w:p>
+    <w:p>
+      <w:pPr>
+        <w:rPr>
+          <w:lang w:val="en-US"/>
+        </w:rPr>
+      </w:pPr>
+      <w:r>
+        <w:rPr>
+          <w:lang w:val="en-US"/>
+        </w:rPr>
+        <w:t>Below is shown how to setup Eclipse to parse these files as PHP, too, so that syntax highlighting will be activated.</w:t>
+      </w:r>
+    </w:p>
+    <w:p>
+      <w:pPr>
+        <w:rPr>
+          <w:lang w:val="en-US"/>
+        </w:rPr>
+      </w:pPr>
+    </w:p>
+    <w:p>
+      <w:pPr>
+        <w:rPr>
+          <w:lang w:val="en-US"/>
+        </w:rPr>
+      </w:pPr>
+      <w:r>
+        <w:rPr>
+          <w:lang w:val="en-US"/>
+        </w:rPr>
+        <w:t>- In the menu, click “Window” =&gt; “Preferences”. In the left column, select “General” =&gt; “Content types”</w:t>
+      </w:r>
+    </w:p>
+    <w:p>
+      <w:pPr>
+        <w:rPr>
+          <w:lang w:val="en-US"/>
+        </w:rPr>
+      </w:pPr>
+      <w:r>
+        <w:rPr>
+          <w:lang w:val="en-US"/>
+        </w:rPr>
+        <w:t>- In the right hand part of the window, expand the group “Text”, and select “PHP Content Type”. Click the “Add” button.</w:t>
+      </w:r>
+    </w:p>
+    <w:p>
+      <w:pPr>
+        <w:rPr>
+          <w:lang w:val="en-US"/>
+        </w:rPr>
+      </w:pPr>
+    </w:p>
+    <w:p>
+      <w:pPr>
+        <w:rPr>
+          <w:lang w:val="en-US"/>
+        </w:rPr>
+      </w:pPr>
+      <w:r>
+        <w:rPr>
+          <w:noProof/>
+          <w:lang w:eastAsia="nl-BE"/>
+        </w:rPr>
+        <w:drawing>
+          <wp:inline distT="0" distB="0" distL="0" distR="0">
+            <wp:extent cx="5000625" cy="2676525"/>
+            <wp:effectExtent l="19050" t="0" r="9525" b="0"/>
+            <wp:docPr id="11" name="Afbeelding 4"/>
+            <wp:cNvGraphicFramePr>
+              <a:graphicFrameLocks xmlns:a="http://schemas.openxmlformats.org/drawingml/2006/main" noChangeAspect="1"/>
+            </wp:cNvGraphicFramePr>
+            <a:graphic xmlns:a="http://schemas.openxmlformats.org/drawingml/2006/main">
+              <a:graphicData uri="http://schemas.openxmlformats.org/drawingml/2006/picture">
+                <pic:pic xmlns:pic="http://schemas.openxmlformats.org/drawingml/2006/picture">
+                  <pic:nvPicPr>
+                    <pic:cNvPr id="0" name="Picture 4"/>
+                    <pic:cNvPicPr>
+                      <a:picLocks noChangeAspect="1" noChangeArrowheads="1"/>
+                    </pic:cNvPicPr>
+                  </pic:nvPicPr>
+                  <pic:blipFill>
+                    <a:blip r:embed="rId32"/>
+                    <a:srcRect/>
+                    <a:stretch>
+                      <a:fillRect/>
+                    </a:stretch>
+                  </pic:blipFill>
+                  <pic:spPr bwMode="auto">
+                    <a:xfrm>
+                      <a:off x="0" y="0"/>
+                      <a:ext cx="5000625" cy="2676525"/>
+                    </a:xfrm>
+                    <a:prstGeom prst="rect">
+                      <a:avLst/>
+                    </a:prstGeom>
+                    <a:noFill/>
+                    <a:ln w="9525">
+                      <a:noFill/>
+                      <a:miter lim="800000"/>
+                      <a:headEnd/>
+                      <a:tailEnd/>
+                    </a:ln>
+                  </pic:spPr>
+                </pic:pic>
+              </a:graphicData>
+            </a:graphic>
+          </wp:inline>
+        </w:drawing>
+      </w:r>
+    </w:p>
+    <w:p>
+      <w:pPr>
+        <w:rPr>
+          <w:lang w:val="en-US"/>
+        </w:rPr>
+      </w:pPr>
+      <w:r>
+        <w:rPr>
+          <w:lang w:val="en-US"/>
+        </w:rPr>
+        <w:t>Enter the custom extension, and click the OK button.</w:t>
+      </w:r>
+    </w:p>
+    <w:p>
+      <w:pPr>
+        <w:rPr>
+          <w:lang w:val="en-US"/>
+        </w:rPr>
+      </w:pPr>
+    </w:p>
+    <w:p>
+      <w:pPr>
+        <w:rPr>
+          <w:lang w:val="en-US"/>
+        </w:rPr>
+      </w:pPr>
+      <w:r>
+        <w:rPr>
+          <w:lang w:val="en-US"/>
+        </w:rPr>
+        <w:t xml:space="preserve">Now click </w:t>
+      </w:r>
+      <w:r>
+        <w:rPr>
+          <w:noProof/>
+          <w:lang w:eastAsia="nl-BE"/>
+        </w:rPr>
+        <w:drawing>
+          <wp:inline distT="0" distB="0" distL="0" distR="0">
+            <wp:extent cx="923925" cy="142875"/>
+            <wp:effectExtent l="19050" t="0" r="9525" b="0"/>
+            <wp:docPr id="13" name="Afbeelding 7"/>
+            <wp:cNvGraphicFramePr>
+              <a:graphicFrameLocks xmlns:a="http://schemas.openxmlformats.org/drawingml/2006/main" noChangeAspect="1"/>
+            </wp:cNvGraphicFramePr>
+            <a:graphic xmlns:a="http://schemas.openxmlformats.org/drawingml/2006/main">
+              <a:graphicData uri="http://schemas.openxmlformats.org/drawingml/2006/picture">
+                <pic:pic xmlns:pic="http://schemas.openxmlformats.org/drawingml/2006/picture">
+                  <pic:nvPicPr>
+                    <pic:cNvPr id="0" name="Picture 7"/>
+                    <pic:cNvPicPr>
+                      <a:picLocks noChangeAspect="1" noChangeArrowheads="1"/>
+                    </pic:cNvPicPr>
+                  </pic:nvPicPr>
+                  <pic:blipFill>
+                    <a:blip r:embed="rId33"/>
+                    <a:srcRect/>
+                    <a:stretch>
+                      <a:fillRect/>
+                    </a:stretch>
+                  </pic:blipFill>
+                  <pic:spPr bwMode="auto">
+                    <a:xfrm>
+                      <a:off x="0" y="0"/>
+                      <a:ext cx="923925" cy="142875"/>
+                    </a:xfrm>
+                    <a:prstGeom prst="rect">
+                      <a:avLst/>
+                    </a:prstGeom>
+                    <a:noFill/>
+                    <a:ln w="9525">
+                      <a:noFill/>
+                      <a:miter lim="800000"/>
+                      <a:headEnd/>
+                      <a:tailEnd/>
+                    </a:ln>
+                  </pic:spPr>
+                </pic:pic>
+              </a:graphicData>
+            </a:graphic>
+          </wp:inline>
+        </w:drawing>
+      </w:r>
+      <w:r>
+        <w:rPr>
+          <w:lang w:val="en-US"/>
+        </w:rPr>
+        <w:t xml:space="preserve"> on top of the window.</w:t>
+      </w:r>
+    </w:p>
+    <w:p>
+      <w:pPr>
+        <w:rPr>
+          <w:lang w:val="en-US"/>
+        </w:rPr>
+      </w:pPr>
+    </w:p>
+    <w:p>
+      <w:pPr>
+        <w:rPr>
+          <w:lang w:val="en-US"/>
+        </w:rPr>
+      </w:pPr>
+      <w:r>
+        <w:rPr>
+          <w:noProof/>
+          <w:lang w:eastAsia="nl-BE"/>
+        </w:rPr>
+        <w:drawing>
+          <wp:inline distT="0" distB="0" distL="0" distR="0">
+            <wp:extent cx="4105275" cy="952500"/>
+            <wp:effectExtent l="19050" t="0" r="9525" b="0"/>
+            <wp:docPr id="16" name="Afbeelding 10"/>
+            <wp:cNvGraphicFramePr>
+              <a:graphicFrameLocks xmlns:a="http://schemas.openxmlformats.org/drawingml/2006/main" noChangeAspect="1"/>
+            </wp:cNvGraphicFramePr>
+            <a:graphic xmlns:a="http://schemas.openxmlformats.org/drawingml/2006/main">
+              <a:graphicData uri="http://schemas.openxmlformats.org/drawingml/2006/picture">
+                <pic:pic xmlns:pic="http://schemas.openxmlformats.org/drawingml/2006/picture">
+                  <pic:nvPicPr>
+                    <pic:cNvPr id="0" name="Picture 10"/>
+                    <pic:cNvPicPr>
+                      <a:picLocks noChangeAspect="1" noChangeArrowheads="1"/>
+                    </pic:cNvPicPr>
+                  </pic:nvPicPr>
+                  <pic:blipFill>
+                    <a:blip r:embed="rId34"/>
+                    <a:srcRect/>
+                    <a:stretch>
+                      <a:fillRect/>
+                    </a:stretch>
+                  </pic:blipFill>
+                  <pic:spPr bwMode="auto">
+                    <a:xfrm>
+                      <a:off x="0" y="0"/>
+                      <a:ext cx="4105275" cy="952500"/>
+                    </a:xfrm>
+                    <a:prstGeom prst="rect">
+                      <a:avLst/>
+                    </a:prstGeom>
+                    <a:noFill/>
+                    <a:ln w="9525">
+                      <a:noFill/>
+                      <a:miter lim="800000"/>
+                      <a:headEnd/>
+                      <a:tailEnd/>
+                    </a:ln>
+                  </pic:spPr>
+                </pic:pic>
+              </a:graphicData>
+            </a:graphic>
+          </wp:inline>
+        </w:drawing>
+      </w:r>
+    </w:p>
+    <w:p>
+      <w:pPr>
+        <w:rPr>
+          <w:lang w:val="en-US"/>
+        </w:rPr>
+      </w:pPr>
+      <w:r>
+        <w:rPr>
+          <w:lang w:val="en-US"/>
+        </w:rPr>
+        <w:t>Then click the “Add“ button, and again add your custom extension, for example “*.icq” .   Confirm by clicking the OK button. The PHP Editor and Text Editor should now be automatically associated with the new file type</w:t>
       </w:r>
     </w:p>
     <w:sectPr>
@@ -4219,6 +5014,7 @@
   <w:style w:type="character" w:default="1" w:styleId="Standaardalinea-lettertype">
     <w:name w:val="Default Paragraph Font"/>
     <w:uiPriority w:val="1"/>
+    <w:semiHidden/>
     <w:unhideWhenUsed/>
   </w:style>
   <w:style w:type="table" w:default="1" w:styleId="Standaardtabel">

</xml_diff>